<commit_message>
Added response for exercise 3
</commit_message>
<xml_diff>
--- a/Written_responses_beta.docx
+++ b/Written_responses_beta.docx
@@ -101,18 +101,388 @@
           <w:b/>
           <w:bCs/>
         </w:rPr>
-        <w:t>Exercise #5</w:t>
+        <w:t>Exercise #3</w:t>
       </w:r>
     </w:p>
     <w:p>
-      <w:r>
-        <w:t xml:space="preserve">This exercise asks for the code to implement a feed-forward neural network to recognize a sum pattern with 3 inputs. It goes through generating training data, training a neural network, testing then re-training with added data to give an analysis improvement in performance. With limited data the network may have issues recognizing a pattern in </w:t>
-      </w:r>
-      <w:r>
-        <w:t>an</w:t>
-      </w:r>
-      <w:r>
-        <w:t xml:space="preserve"> accurate manner which may cause deviations in the predicted data, but increasing the size of the dataset it allows the network to perform better with improvement in accuracy of result 6 compared to result 5. </w:t>
+      <w:pPr>
+        <w:rPr>
+          <w:sz w:val="20"/>
+          <w:szCs w:val="20"/>
+        </w:rPr>
+      </w:pPr>
+      <w:r>
+        <w:rPr>
+          <w:b/>
+          <w:bCs/>
+          <w:sz w:val="20"/>
+          <w:szCs w:val="20"/>
+        </w:rPr>
+        <w:t>Epoch</w:t>
+      </w:r>
+      <w:r>
+        <w:rPr>
+          <w:b/>
+          <w:bCs/>
+          <w:sz w:val="20"/>
+          <w:szCs w:val="20"/>
+        </w:rPr>
+        <w:t xml:space="preserve"> Errors</w:t>
+      </w:r>
+      <w:r>
+        <w:rPr>
+          <w:b/>
+          <w:bCs/>
+          <w:sz w:val="20"/>
+          <w:szCs w:val="20"/>
+        </w:rPr>
+        <w:t>:</w:t>
+      </w:r>
+    </w:p>
+    <w:p>
+      <w:pPr>
+        <w:numPr>
+          <w:ilvl w:val="0"/>
+          <w:numId w:val="1"/>
+        </w:numPr>
+        <w:rPr>
+          <w:sz w:val="20"/>
+          <w:szCs w:val="20"/>
+        </w:rPr>
+      </w:pPr>
+      <w:r>
+        <w:rPr>
+          <w:sz w:val="20"/>
+          <w:szCs w:val="20"/>
+        </w:rPr>
+        <w:t xml:space="preserve">The error values during training are much higher compared to Exercise 1, with an initial error around </w:t>
+      </w:r>
+      <w:r>
+        <w:rPr>
+          <w:b/>
+          <w:bCs/>
+          <w:sz w:val="20"/>
+          <w:szCs w:val="20"/>
+        </w:rPr>
+        <w:t>2.85</w:t>
+      </w:r>
+      <w:r>
+        <w:rPr>
+          <w:sz w:val="20"/>
+          <w:szCs w:val="20"/>
+        </w:rPr>
+        <w:t>.</w:t>
+      </w:r>
+    </w:p>
+    <w:p>
+      <w:pPr>
+        <w:numPr>
+          <w:ilvl w:val="0"/>
+          <w:numId w:val="1"/>
+        </w:numPr>
+        <w:rPr>
+          <w:sz w:val="20"/>
+          <w:szCs w:val="20"/>
+        </w:rPr>
+      </w:pPr>
+      <w:r>
+        <w:rPr>
+          <w:sz w:val="20"/>
+          <w:szCs w:val="20"/>
+        </w:rPr>
+        <w:t>The error gradually reduces but fluctuates throughout training, showing signs of instability.</w:t>
+      </w:r>
+    </w:p>
+    <w:p>
+      <w:pPr>
+        <w:numPr>
+          <w:ilvl w:val="0"/>
+          <w:numId w:val="1"/>
+        </w:numPr>
+        <w:rPr>
+          <w:sz w:val="20"/>
+          <w:szCs w:val="20"/>
+        </w:rPr>
+      </w:pPr>
+      <w:r>
+        <w:rPr>
+          <w:sz w:val="20"/>
+          <w:szCs w:val="20"/>
+        </w:rPr>
+        <w:t xml:space="preserve">The final error value is </w:t>
+      </w:r>
+      <w:r>
+        <w:rPr>
+          <w:b/>
+          <w:bCs/>
+          <w:sz w:val="20"/>
+          <w:szCs w:val="20"/>
+        </w:rPr>
+        <w:t>1.51</w:t>
+      </w:r>
+      <w:r>
+        <w:rPr>
+          <w:sz w:val="20"/>
+          <w:szCs w:val="20"/>
+        </w:rPr>
+        <w:t>, which is significantly higher than the final error in Exercise 1.</w:t>
+      </w:r>
+    </w:p>
+    <w:p>
+      <w:pPr>
+        <w:rPr>
+          <w:sz w:val="20"/>
+          <w:szCs w:val="20"/>
+        </w:rPr>
+      </w:pPr>
+      <w:r>
+        <w:rPr>
+          <w:b/>
+          <w:bCs/>
+          <w:sz w:val="20"/>
+          <w:szCs w:val="20"/>
+        </w:rPr>
+        <w:t>Test Result for [0.1, 0.2]</w:t>
+      </w:r>
+      <w:r>
+        <w:rPr>
+          <w:b/>
+          <w:bCs/>
+          <w:sz w:val="20"/>
+          <w:szCs w:val="20"/>
+        </w:rPr>
+        <w:t xml:space="preserve"> with 100 training instances</w:t>
+      </w:r>
+      <w:r>
+        <w:rPr>
+          <w:b/>
+          <w:bCs/>
+          <w:sz w:val="20"/>
+          <w:szCs w:val="20"/>
+        </w:rPr>
+        <w:t>:</w:t>
+      </w:r>
+    </w:p>
+    <w:p>
+      <w:pPr>
+        <w:numPr>
+          <w:ilvl w:val="0"/>
+          <w:numId w:val="2"/>
+        </w:numPr>
+        <w:rPr>
+          <w:sz w:val="20"/>
+          <w:szCs w:val="20"/>
+        </w:rPr>
+      </w:pPr>
+      <w:r>
+        <w:rPr>
+          <w:sz w:val="20"/>
+          <w:szCs w:val="20"/>
+        </w:rPr>
+        <w:t xml:space="preserve">The predicted value is </w:t>
+      </w:r>
+      <w:r>
+        <w:rPr>
+          <w:b/>
+          <w:bCs/>
+          <w:sz w:val="20"/>
+          <w:szCs w:val="20"/>
+        </w:rPr>
+        <w:t>0.45347296</w:t>
+      </w:r>
+      <w:r>
+        <w:rPr>
+          <w:sz w:val="20"/>
+          <w:szCs w:val="20"/>
+        </w:rPr>
+        <w:t xml:space="preserve">, closer to the expected value </w:t>
+      </w:r>
+      <w:r>
+        <w:rPr>
+          <w:b/>
+          <w:bCs/>
+          <w:sz w:val="20"/>
+          <w:szCs w:val="20"/>
+        </w:rPr>
+        <w:t>0.3</w:t>
+      </w:r>
+      <w:r>
+        <w:rPr>
+          <w:sz w:val="20"/>
+          <w:szCs w:val="20"/>
+        </w:rPr>
+        <w:t xml:space="preserve"> compared to Exercise 1</w:t>
+      </w:r>
+      <w:r>
+        <w:rPr>
+          <w:sz w:val="20"/>
+          <w:szCs w:val="20"/>
+        </w:rPr>
+        <w:t xml:space="preserve"> </w:t>
+      </w:r>
+      <w:r>
+        <w:rPr>
+          <w:b/>
+          <w:bCs/>
+          <w:sz w:val="20"/>
+          <w:szCs w:val="20"/>
+        </w:rPr>
+        <w:t>(0.681)</w:t>
+      </w:r>
+      <w:r>
+        <w:rPr>
+          <w:sz w:val="20"/>
+          <w:szCs w:val="20"/>
+        </w:rPr>
+        <w:t xml:space="preserve"> but still not highly accurate.</w:t>
+      </w:r>
+    </w:p>
+    <w:p>
+      <w:pPr>
+        <w:rPr>
+          <w:b/>
+          <w:bCs/>
+          <w:sz w:val="20"/>
+          <w:szCs w:val="20"/>
+        </w:rPr>
+      </w:pPr>
+      <w:r>
+        <w:rPr>
+          <w:b/>
+          <w:bCs/>
+          <w:sz w:val="20"/>
+          <w:szCs w:val="20"/>
+        </w:rPr>
+        <w:t>Key Observations</w:t>
+      </w:r>
+      <w:r>
+        <w:rPr>
+          <w:b/>
+          <w:bCs/>
+          <w:sz w:val="20"/>
+          <w:szCs w:val="20"/>
+        </w:rPr>
+        <w:t>:</w:t>
+      </w:r>
+    </w:p>
+    <w:p>
+      <w:pPr>
+        <w:pStyle w:val="ListParagraph"/>
+        <w:numPr>
+          <w:ilvl w:val="0"/>
+          <w:numId w:val="3"/>
+        </w:numPr>
+        <w:rPr>
+          <w:b/>
+          <w:bCs/>
+          <w:sz w:val="20"/>
+          <w:szCs w:val="20"/>
+        </w:rPr>
+      </w:pPr>
+      <w:r>
+        <w:rPr>
+          <w:sz w:val="20"/>
+          <w:szCs w:val="20"/>
+        </w:rPr>
+        <w:t>The network architecture with 6 neurons in hidden layer may not have been sufficient to effectively learn the larger dataset as we saw in Exercise 3.</w:t>
+      </w:r>
+    </w:p>
+    <w:p>
+      <w:pPr>
+        <w:pStyle w:val="ListParagraph"/>
+        <w:numPr>
+          <w:ilvl w:val="0"/>
+          <w:numId w:val="3"/>
+        </w:numPr>
+        <w:rPr>
+          <w:b/>
+          <w:bCs/>
+          <w:sz w:val="20"/>
+          <w:szCs w:val="20"/>
+        </w:rPr>
+      </w:pPr>
+      <w:r>
+        <w:rPr>
+          <w:sz w:val="20"/>
+          <w:szCs w:val="20"/>
+        </w:rPr>
+        <w:t>Exercise 1 with only 10 training instances, the model likely overfit the small dataset, leading to poor performance on new input.</w:t>
+      </w:r>
+    </w:p>
+    <w:p>
+      <w:pPr>
+        <w:pStyle w:val="ListParagraph"/>
+        <w:numPr>
+          <w:ilvl w:val="0"/>
+          <w:numId w:val="3"/>
+        </w:numPr>
+        <w:rPr>
+          <w:b/>
+          <w:bCs/>
+          <w:sz w:val="20"/>
+          <w:szCs w:val="20"/>
+        </w:rPr>
+      </w:pPr>
+      <w:r>
+        <w:rPr>
+          <w:sz w:val="20"/>
+          <w:szCs w:val="20"/>
+        </w:rPr>
+        <w:t>Exercise 3 with 100 training instances, the model had more data to learn from and provided answer closer to (0.3).</w:t>
+      </w:r>
+    </w:p>
+    <w:p>
+      <w:pPr>
+        <w:pStyle w:val="ListParagraph"/>
+        <w:numPr>
+          <w:ilvl w:val="0"/>
+          <w:numId w:val="3"/>
+        </w:numPr>
+        <w:rPr>
+          <w:b/>
+          <w:bCs/>
+          <w:sz w:val="20"/>
+          <w:szCs w:val="20"/>
+        </w:rPr>
+      </w:pPr>
+      <w:r>
+        <w:rPr>
+          <w:sz w:val="20"/>
+          <w:szCs w:val="20"/>
+        </w:rPr>
+        <w:t>Exercise 3 shows the benefit of training with a larger dataset.</w:t>
+      </w:r>
+    </w:p>
+    <w:p>
+      <w:pPr>
+        <w:rPr>
+          <w:b/>
+          <w:bCs/>
+        </w:rPr>
+      </w:pPr>
+    </w:p>
+    <w:p>
+      <w:pPr>
+        <w:rPr>
+          <w:b/>
+          <w:bCs/>
+        </w:rPr>
+      </w:pPr>
+      <w:r>
+        <w:rPr>
+          <w:b/>
+          <w:bCs/>
+        </w:rPr>
+        <w:t>Exercise #5</w:t>
+      </w:r>
+    </w:p>
+    <w:p>
+      <w:r>
+        <w:t xml:space="preserve">This exercise asks for the code to implement a feed-forward neural network to recognize a sum pattern with 3 inputs. It goes through generating training data, training a neural network, testing then re-training with added data to give an analysis improvement in performance. With limited data the network may have issues recognizing a pattern in an </w:t>
+      </w:r>
+      <w:r>
+        <w:lastRenderedPageBreak/>
+        <w:t>accurate manner which may cause deviations in the predicted data, but increasing the size of the dataset it allows the network to perform better with improvement in accuracy of result 6 compared to result 5. </w:t>
       </w:r>
     </w:p>
     <w:p/>
@@ -124,6 +494,431 @@
     </w:sectPr>
   </w:body>
 </w:document>
+</file>
+
+<file path=word/numbering.xml><?xml version="1.0" encoding="utf-8"?>
+<w:numbering xmlns:wpc="http://schemas.microsoft.com/office/word/2010/wordprocessingCanvas" xmlns:cx="http://schemas.microsoft.com/office/drawing/2014/chartex" xmlns:cx1="http://schemas.microsoft.com/office/drawing/2015/9/8/chartex" xmlns:cx2="http://schemas.microsoft.com/office/drawing/2015/10/21/chartex" xmlns:cx3="http://schemas.microsoft.com/office/drawing/2016/5/9/chartex" xmlns:cx4="http://schemas.microsoft.com/office/drawing/2016/5/10/chartex" xmlns:cx5="http://schemas.microsoft.com/office/drawing/2016/5/11/chartex" xmlns:cx6="http://schemas.microsoft.com/office/drawing/2016/5/12/chartex" xmlns:cx7="http://schemas.microsoft.com/office/drawing/2016/5/13/chartex" xmlns:cx8="http://schemas.microsoft.com/office/drawing/2016/5/14/chartex" xmlns:mc="http://schemas.openxmlformats.org/markup-compatibility/2006" xmlns:aink="http://schemas.microsoft.com/office/drawing/2016/ink" xmlns:am3d="http://schemas.microsoft.com/office/drawing/2017/model3d" xmlns:o="urn:schemas-microsoft-com:office:office" xmlns:oel="http://schemas.microsoft.com/office/2019/extlst" xmlns:r="http://schemas.openxmlformats.org/officeDocument/2006/relationships" xmlns:m="http://schemas.openxmlformats.org/officeDocument/2006/math" xmlns:v="urn:schemas-microsoft-com:vml" xmlns:wp14="http://schemas.microsoft.com/office/word/2010/wordprocessingDrawing" xmlns:wp="http://schemas.openxmlformats.org/drawingml/2006/wordprocessingDrawing" xmlns:w10="urn:schemas-microsoft-com:office:word" xmlns:w="http://schemas.openxmlformats.org/wordprocessingml/2006/main" xmlns:w14="http://schemas.microsoft.com/office/word/2010/wordml" xmlns:w15="http://schemas.microsoft.com/office/word/2012/wordml" xmlns:w16cex="http://schemas.microsoft.com/office/word/2018/wordml/cex" xmlns:w16cid="http://schemas.microsoft.com/office/word/2016/wordml/cid" xmlns:w16="http://schemas.microsoft.com/office/word/2018/wordml" xmlns:w16du="http://schemas.microsoft.com/office/word/2023/wordml/word16du" xmlns:w16sdtdh="http://schemas.microsoft.com/office/word/2020/wordml/sdtdatahash" xmlns:w16se="http://schemas.microsoft.com/office/word/2015/wordml/symex" xmlns:wpg="http://schemas.microsoft.com/office/word/2010/wordprocessingGroup" xmlns:wpi="http://schemas.microsoft.com/office/word/2010/wordprocessingInk" xmlns:wne="http://schemas.microsoft.com/office/word/2006/wordml" xmlns:wps="http://schemas.microsoft.com/office/word/2010/wordprocessingShape" mc:Ignorable="w14 w15 w16se w16cid w16 w16cex w16sdtdh w16du wp14">
+  <w:abstractNum w:abstractNumId="0" w15:restartNumberingAfterBreak="0">
+    <w:nsid w:val="29E02782"/>
+    <w:multiLevelType w:val="hybridMultilevel"/>
+    <w:tmpl w:val="B2D4E658"/>
+    <w:lvl w:ilvl="0" w:tplc="04090001">
+      <w:start w:val="1"/>
+      <w:numFmt w:val="bullet"/>
+      <w:lvlText w:val=""/>
+      <w:lvlJc w:val="left"/>
+      <w:pPr>
+        <w:ind w:left="720" w:hanging="360"/>
+      </w:pPr>
+      <w:rPr>
+        <w:rFonts w:ascii="Symbol" w:hAnsi="Symbol" w:hint="default"/>
+      </w:rPr>
+    </w:lvl>
+    <w:lvl w:ilvl="1" w:tplc="04090003" w:tentative="1">
+      <w:start w:val="1"/>
+      <w:numFmt w:val="bullet"/>
+      <w:lvlText w:val="o"/>
+      <w:lvlJc w:val="left"/>
+      <w:pPr>
+        <w:ind w:left="1440" w:hanging="360"/>
+      </w:pPr>
+      <w:rPr>
+        <w:rFonts w:ascii="Courier New" w:hAnsi="Courier New" w:cs="Courier New" w:hint="default"/>
+      </w:rPr>
+    </w:lvl>
+    <w:lvl w:ilvl="2" w:tplc="04090005" w:tentative="1">
+      <w:start w:val="1"/>
+      <w:numFmt w:val="bullet"/>
+      <w:lvlText w:val=""/>
+      <w:lvlJc w:val="left"/>
+      <w:pPr>
+        <w:ind w:left="2160" w:hanging="360"/>
+      </w:pPr>
+      <w:rPr>
+        <w:rFonts w:ascii="Wingdings" w:hAnsi="Wingdings" w:hint="default"/>
+      </w:rPr>
+    </w:lvl>
+    <w:lvl w:ilvl="3" w:tplc="04090001" w:tentative="1">
+      <w:start w:val="1"/>
+      <w:numFmt w:val="bullet"/>
+      <w:lvlText w:val=""/>
+      <w:lvlJc w:val="left"/>
+      <w:pPr>
+        <w:ind w:left="2880" w:hanging="360"/>
+      </w:pPr>
+      <w:rPr>
+        <w:rFonts w:ascii="Symbol" w:hAnsi="Symbol" w:hint="default"/>
+      </w:rPr>
+    </w:lvl>
+    <w:lvl w:ilvl="4" w:tplc="04090003" w:tentative="1">
+      <w:start w:val="1"/>
+      <w:numFmt w:val="bullet"/>
+      <w:lvlText w:val="o"/>
+      <w:lvlJc w:val="left"/>
+      <w:pPr>
+        <w:ind w:left="3600" w:hanging="360"/>
+      </w:pPr>
+      <w:rPr>
+        <w:rFonts w:ascii="Courier New" w:hAnsi="Courier New" w:cs="Courier New" w:hint="default"/>
+      </w:rPr>
+    </w:lvl>
+    <w:lvl w:ilvl="5" w:tplc="04090005" w:tentative="1">
+      <w:start w:val="1"/>
+      <w:numFmt w:val="bullet"/>
+      <w:lvlText w:val=""/>
+      <w:lvlJc w:val="left"/>
+      <w:pPr>
+        <w:ind w:left="4320" w:hanging="360"/>
+      </w:pPr>
+      <w:rPr>
+        <w:rFonts w:ascii="Wingdings" w:hAnsi="Wingdings" w:hint="default"/>
+      </w:rPr>
+    </w:lvl>
+    <w:lvl w:ilvl="6" w:tplc="04090001" w:tentative="1">
+      <w:start w:val="1"/>
+      <w:numFmt w:val="bullet"/>
+      <w:lvlText w:val=""/>
+      <w:lvlJc w:val="left"/>
+      <w:pPr>
+        <w:ind w:left="5040" w:hanging="360"/>
+      </w:pPr>
+      <w:rPr>
+        <w:rFonts w:ascii="Symbol" w:hAnsi="Symbol" w:hint="default"/>
+      </w:rPr>
+    </w:lvl>
+    <w:lvl w:ilvl="7" w:tplc="04090003" w:tentative="1">
+      <w:start w:val="1"/>
+      <w:numFmt w:val="bullet"/>
+      <w:lvlText w:val="o"/>
+      <w:lvlJc w:val="left"/>
+      <w:pPr>
+        <w:ind w:left="5760" w:hanging="360"/>
+      </w:pPr>
+      <w:rPr>
+        <w:rFonts w:ascii="Courier New" w:hAnsi="Courier New" w:cs="Courier New" w:hint="default"/>
+      </w:rPr>
+    </w:lvl>
+    <w:lvl w:ilvl="8" w:tplc="04090005" w:tentative="1">
+      <w:start w:val="1"/>
+      <w:numFmt w:val="bullet"/>
+      <w:lvlText w:val=""/>
+      <w:lvlJc w:val="left"/>
+      <w:pPr>
+        <w:ind w:left="6480" w:hanging="360"/>
+      </w:pPr>
+      <w:rPr>
+        <w:rFonts w:ascii="Wingdings" w:hAnsi="Wingdings" w:hint="default"/>
+      </w:rPr>
+    </w:lvl>
+  </w:abstractNum>
+  <w:abstractNum w:abstractNumId="1" w15:restartNumberingAfterBreak="0">
+    <w:nsid w:val="2DC80A8F"/>
+    <w:multiLevelType w:val="multilevel"/>
+    <w:tmpl w:val="603446CC"/>
+    <w:lvl w:ilvl="0">
+      <w:start w:val="1"/>
+      <w:numFmt w:val="bullet"/>
+      <w:lvlText w:val=""/>
+      <w:lvlJc w:val="left"/>
+      <w:pPr>
+        <w:tabs>
+          <w:tab w:val="num" w:pos="720"/>
+        </w:tabs>
+        <w:ind w:left="720" w:hanging="360"/>
+      </w:pPr>
+      <w:rPr>
+        <w:rFonts w:ascii="Symbol" w:hAnsi="Symbol" w:hint="default"/>
+        <w:sz w:val="20"/>
+      </w:rPr>
+    </w:lvl>
+    <w:lvl w:ilvl="1" w:tentative="1">
+      <w:start w:val="1"/>
+      <w:numFmt w:val="bullet"/>
+      <w:lvlText w:val="o"/>
+      <w:lvlJc w:val="left"/>
+      <w:pPr>
+        <w:tabs>
+          <w:tab w:val="num" w:pos="1440"/>
+        </w:tabs>
+        <w:ind w:left="1440" w:hanging="360"/>
+      </w:pPr>
+      <w:rPr>
+        <w:rFonts w:ascii="Courier New" w:hAnsi="Courier New" w:hint="default"/>
+        <w:sz w:val="20"/>
+      </w:rPr>
+    </w:lvl>
+    <w:lvl w:ilvl="2" w:tentative="1">
+      <w:start w:val="1"/>
+      <w:numFmt w:val="bullet"/>
+      <w:lvlText w:val=""/>
+      <w:lvlJc w:val="left"/>
+      <w:pPr>
+        <w:tabs>
+          <w:tab w:val="num" w:pos="2160"/>
+        </w:tabs>
+        <w:ind w:left="2160" w:hanging="360"/>
+      </w:pPr>
+      <w:rPr>
+        <w:rFonts w:ascii="Wingdings" w:hAnsi="Wingdings" w:hint="default"/>
+        <w:sz w:val="20"/>
+      </w:rPr>
+    </w:lvl>
+    <w:lvl w:ilvl="3" w:tentative="1">
+      <w:start w:val="1"/>
+      <w:numFmt w:val="bullet"/>
+      <w:lvlText w:val=""/>
+      <w:lvlJc w:val="left"/>
+      <w:pPr>
+        <w:tabs>
+          <w:tab w:val="num" w:pos="2880"/>
+        </w:tabs>
+        <w:ind w:left="2880" w:hanging="360"/>
+      </w:pPr>
+      <w:rPr>
+        <w:rFonts w:ascii="Wingdings" w:hAnsi="Wingdings" w:hint="default"/>
+        <w:sz w:val="20"/>
+      </w:rPr>
+    </w:lvl>
+    <w:lvl w:ilvl="4" w:tentative="1">
+      <w:start w:val="1"/>
+      <w:numFmt w:val="bullet"/>
+      <w:lvlText w:val=""/>
+      <w:lvlJc w:val="left"/>
+      <w:pPr>
+        <w:tabs>
+          <w:tab w:val="num" w:pos="3600"/>
+        </w:tabs>
+        <w:ind w:left="3600" w:hanging="360"/>
+      </w:pPr>
+      <w:rPr>
+        <w:rFonts w:ascii="Wingdings" w:hAnsi="Wingdings" w:hint="default"/>
+        <w:sz w:val="20"/>
+      </w:rPr>
+    </w:lvl>
+    <w:lvl w:ilvl="5" w:tentative="1">
+      <w:start w:val="1"/>
+      <w:numFmt w:val="bullet"/>
+      <w:lvlText w:val=""/>
+      <w:lvlJc w:val="left"/>
+      <w:pPr>
+        <w:tabs>
+          <w:tab w:val="num" w:pos="4320"/>
+        </w:tabs>
+        <w:ind w:left="4320" w:hanging="360"/>
+      </w:pPr>
+      <w:rPr>
+        <w:rFonts w:ascii="Wingdings" w:hAnsi="Wingdings" w:hint="default"/>
+        <w:sz w:val="20"/>
+      </w:rPr>
+    </w:lvl>
+    <w:lvl w:ilvl="6" w:tentative="1">
+      <w:start w:val="1"/>
+      <w:numFmt w:val="bullet"/>
+      <w:lvlText w:val=""/>
+      <w:lvlJc w:val="left"/>
+      <w:pPr>
+        <w:tabs>
+          <w:tab w:val="num" w:pos="5040"/>
+        </w:tabs>
+        <w:ind w:left="5040" w:hanging="360"/>
+      </w:pPr>
+      <w:rPr>
+        <w:rFonts w:ascii="Wingdings" w:hAnsi="Wingdings" w:hint="default"/>
+        <w:sz w:val="20"/>
+      </w:rPr>
+    </w:lvl>
+    <w:lvl w:ilvl="7" w:tentative="1">
+      <w:start w:val="1"/>
+      <w:numFmt w:val="bullet"/>
+      <w:lvlText w:val=""/>
+      <w:lvlJc w:val="left"/>
+      <w:pPr>
+        <w:tabs>
+          <w:tab w:val="num" w:pos="5760"/>
+        </w:tabs>
+        <w:ind w:left="5760" w:hanging="360"/>
+      </w:pPr>
+      <w:rPr>
+        <w:rFonts w:ascii="Wingdings" w:hAnsi="Wingdings" w:hint="default"/>
+        <w:sz w:val="20"/>
+      </w:rPr>
+    </w:lvl>
+    <w:lvl w:ilvl="8" w:tentative="1">
+      <w:start w:val="1"/>
+      <w:numFmt w:val="bullet"/>
+      <w:lvlText w:val=""/>
+      <w:lvlJc w:val="left"/>
+      <w:pPr>
+        <w:tabs>
+          <w:tab w:val="num" w:pos="6480"/>
+        </w:tabs>
+        <w:ind w:left="6480" w:hanging="360"/>
+      </w:pPr>
+      <w:rPr>
+        <w:rFonts w:ascii="Wingdings" w:hAnsi="Wingdings" w:hint="default"/>
+        <w:sz w:val="20"/>
+      </w:rPr>
+    </w:lvl>
+  </w:abstractNum>
+  <w:abstractNum w:abstractNumId="2" w15:restartNumberingAfterBreak="0">
+    <w:nsid w:val="2DC87D10"/>
+    <w:multiLevelType w:val="multilevel"/>
+    <w:tmpl w:val="24402902"/>
+    <w:lvl w:ilvl="0">
+      <w:start w:val="1"/>
+      <w:numFmt w:val="bullet"/>
+      <w:lvlText w:val=""/>
+      <w:lvlJc w:val="left"/>
+      <w:pPr>
+        <w:tabs>
+          <w:tab w:val="num" w:pos="720"/>
+        </w:tabs>
+        <w:ind w:left="720" w:hanging="360"/>
+      </w:pPr>
+      <w:rPr>
+        <w:rFonts w:ascii="Symbol" w:hAnsi="Symbol" w:hint="default"/>
+        <w:sz w:val="20"/>
+      </w:rPr>
+    </w:lvl>
+    <w:lvl w:ilvl="1" w:tentative="1">
+      <w:start w:val="1"/>
+      <w:numFmt w:val="bullet"/>
+      <w:lvlText w:val="o"/>
+      <w:lvlJc w:val="left"/>
+      <w:pPr>
+        <w:tabs>
+          <w:tab w:val="num" w:pos="1440"/>
+        </w:tabs>
+        <w:ind w:left="1440" w:hanging="360"/>
+      </w:pPr>
+      <w:rPr>
+        <w:rFonts w:ascii="Courier New" w:hAnsi="Courier New" w:hint="default"/>
+        <w:sz w:val="20"/>
+      </w:rPr>
+    </w:lvl>
+    <w:lvl w:ilvl="2" w:tentative="1">
+      <w:start w:val="1"/>
+      <w:numFmt w:val="bullet"/>
+      <w:lvlText w:val=""/>
+      <w:lvlJc w:val="left"/>
+      <w:pPr>
+        <w:tabs>
+          <w:tab w:val="num" w:pos="2160"/>
+        </w:tabs>
+        <w:ind w:left="2160" w:hanging="360"/>
+      </w:pPr>
+      <w:rPr>
+        <w:rFonts w:ascii="Wingdings" w:hAnsi="Wingdings" w:hint="default"/>
+        <w:sz w:val="20"/>
+      </w:rPr>
+    </w:lvl>
+    <w:lvl w:ilvl="3" w:tentative="1">
+      <w:start w:val="1"/>
+      <w:numFmt w:val="bullet"/>
+      <w:lvlText w:val=""/>
+      <w:lvlJc w:val="left"/>
+      <w:pPr>
+        <w:tabs>
+          <w:tab w:val="num" w:pos="2880"/>
+        </w:tabs>
+        <w:ind w:left="2880" w:hanging="360"/>
+      </w:pPr>
+      <w:rPr>
+        <w:rFonts w:ascii="Wingdings" w:hAnsi="Wingdings" w:hint="default"/>
+        <w:sz w:val="20"/>
+      </w:rPr>
+    </w:lvl>
+    <w:lvl w:ilvl="4" w:tentative="1">
+      <w:start w:val="1"/>
+      <w:numFmt w:val="bullet"/>
+      <w:lvlText w:val=""/>
+      <w:lvlJc w:val="left"/>
+      <w:pPr>
+        <w:tabs>
+          <w:tab w:val="num" w:pos="3600"/>
+        </w:tabs>
+        <w:ind w:left="3600" w:hanging="360"/>
+      </w:pPr>
+      <w:rPr>
+        <w:rFonts w:ascii="Wingdings" w:hAnsi="Wingdings" w:hint="default"/>
+        <w:sz w:val="20"/>
+      </w:rPr>
+    </w:lvl>
+    <w:lvl w:ilvl="5" w:tentative="1">
+      <w:start w:val="1"/>
+      <w:numFmt w:val="bullet"/>
+      <w:lvlText w:val=""/>
+      <w:lvlJc w:val="left"/>
+      <w:pPr>
+        <w:tabs>
+          <w:tab w:val="num" w:pos="4320"/>
+        </w:tabs>
+        <w:ind w:left="4320" w:hanging="360"/>
+      </w:pPr>
+      <w:rPr>
+        <w:rFonts w:ascii="Wingdings" w:hAnsi="Wingdings" w:hint="default"/>
+        <w:sz w:val="20"/>
+      </w:rPr>
+    </w:lvl>
+    <w:lvl w:ilvl="6" w:tentative="1">
+      <w:start w:val="1"/>
+      <w:numFmt w:val="bullet"/>
+      <w:lvlText w:val=""/>
+      <w:lvlJc w:val="left"/>
+      <w:pPr>
+        <w:tabs>
+          <w:tab w:val="num" w:pos="5040"/>
+        </w:tabs>
+        <w:ind w:left="5040" w:hanging="360"/>
+      </w:pPr>
+      <w:rPr>
+        <w:rFonts w:ascii="Wingdings" w:hAnsi="Wingdings" w:hint="default"/>
+        <w:sz w:val="20"/>
+      </w:rPr>
+    </w:lvl>
+    <w:lvl w:ilvl="7" w:tentative="1">
+      <w:start w:val="1"/>
+      <w:numFmt w:val="bullet"/>
+      <w:lvlText w:val=""/>
+      <w:lvlJc w:val="left"/>
+      <w:pPr>
+        <w:tabs>
+          <w:tab w:val="num" w:pos="5760"/>
+        </w:tabs>
+        <w:ind w:left="5760" w:hanging="360"/>
+      </w:pPr>
+      <w:rPr>
+        <w:rFonts w:ascii="Wingdings" w:hAnsi="Wingdings" w:hint="default"/>
+        <w:sz w:val="20"/>
+      </w:rPr>
+    </w:lvl>
+    <w:lvl w:ilvl="8" w:tentative="1">
+      <w:start w:val="1"/>
+      <w:numFmt w:val="bullet"/>
+      <w:lvlText w:val=""/>
+      <w:lvlJc w:val="left"/>
+      <w:pPr>
+        <w:tabs>
+          <w:tab w:val="num" w:pos="6480"/>
+        </w:tabs>
+        <w:ind w:left="6480" w:hanging="360"/>
+      </w:pPr>
+      <w:rPr>
+        <w:rFonts w:ascii="Wingdings" w:hAnsi="Wingdings" w:hint="default"/>
+        <w:sz w:val="20"/>
+      </w:rPr>
+    </w:lvl>
+  </w:abstractNum>
+  <w:num w:numId="1" w16cid:durableId="978728564">
+    <w:abstractNumId w:val="2"/>
+  </w:num>
+  <w:num w:numId="2" w16cid:durableId="968164495">
+    <w:abstractNumId w:val="1"/>
+  </w:num>
+  <w:num w:numId="3" w16cid:durableId="1733697108">
+    <w:abstractNumId w:val="0"/>
+  </w:num>
+</w:numbering>
 </file>
 
 <file path=word/styles.xml><?xml version="1.0" encoding="utf-8"?>
@@ -729,6 +1524,7 @@
   <w:style w:type="character" w:default="1" w:styleId="DefaultParagraphFont">
     <w:name w:val="Default Paragraph Font"/>
     <w:uiPriority w:val="1"/>
+    <w:semiHidden/>
     <w:unhideWhenUsed/>
   </w:style>
   <w:style w:type="table" w:default="1" w:styleId="TableNormal">

</xml_diff>